<commit_message>
add : pr3 and pr4 in intel_system
</commit_message>
<xml_diff>
--- a/Профессиональное ориентирование/Статья.docx
+++ b/Профессиональное ориентирование/Статья.docx
@@ -15,16 +15,7 @@
           <w:rFonts w:ascii="Times New Roman" w:hAnsi="Times New Roman" w:cs="Times New Roman"/>
           <w:sz w:val="28"/>
         </w:rPr>
-        <w:t>ТЕМА: Создание м</w:t>
-      </w:r>
-      <w:bookmarkStart w:id="0" w:name="_GoBack"/>
-      <w:bookmarkEnd w:id="0"/>
-      <w:r>
-        <w:rPr>
-          <w:rFonts w:ascii="Times New Roman" w:hAnsi="Times New Roman" w:cs="Times New Roman"/>
-          <w:sz w:val="28"/>
-        </w:rPr>
-        <w:t xml:space="preserve">ногомерных кубов в </w:t>
+        <w:t xml:space="preserve">ТЕМА: Создание многомерных кубов в </w:t>
       </w:r>
       <w:r>
         <w:rPr>
@@ -60,14 +51,7 @@
           <w:rFonts w:ascii="Times New Roman" w:hAnsi="Times New Roman" w:cs="Times New Roman"/>
           <w:sz w:val="28"/>
         </w:rPr>
-        <w:t xml:space="preserve"> </w:t>
-      </w:r>
-      <w:r>
-        <w:rPr>
-          <w:rFonts w:ascii="Times New Roman" w:hAnsi="Times New Roman" w:cs="Times New Roman"/>
-          <w:sz w:val="28"/>
-        </w:rPr>
-        <w:t xml:space="preserve">в ограниченной среде разработки. </w:t>
+        <w:t>.</w:t>
       </w:r>
     </w:p>
     <w:p>
@@ -78,39 +62,43 @@
           <w:sz w:val="28"/>
         </w:rPr>
       </w:pPr>
-    </w:p>
-    <w:p>
-      <w:pPr>
-        <w:ind w:left="360"/>
-        <w:rPr>
-          <w:rFonts w:ascii="Times New Roman" w:hAnsi="Times New Roman" w:cs="Times New Roman"/>
-          <w:sz w:val="28"/>
-        </w:rPr>
-      </w:pPr>
       <w:r>
         <w:rPr>
           <w:rFonts w:ascii="Times New Roman" w:hAnsi="Times New Roman" w:cs="Times New Roman"/>
           <w:b/>
           <w:sz w:val="28"/>
         </w:rPr>
-        <w:t xml:space="preserve">Целевая </w:t>
+        <w:t>Целевая аудитория</w:t>
+      </w:r>
+      <w:r>
+        <w:rPr>
+          <w:rFonts w:ascii="Times New Roman" w:hAnsi="Times New Roman" w:cs="Times New Roman"/>
+          <w:b/>
+          <w:sz w:val="28"/>
+        </w:rPr>
+        <w:t>:</w:t>
+      </w:r>
+      <w:r>
+        <w:rPr>
+          <w:rFonts w:ascii="Times New Roman" w:hAnsi="Times New Roman" w:cs="Times New Roman"/>
+          <w:sz w:val="28"/>
+        </w:rPr>
+        <w:t xml:space="preserve"> К целевой аудитории </w:t>
+      </w:r>
+      <w:r>
+        <w:rPr>
+          <w:rFonts w:ascii="Times New Roman" w:hAnsi="Times New Roman" w:cs="Times New Roman"/>
+          <w:sz w:val="28"/>
+        </w:rPr>
+        <w:t xml:space="preserve">относятся как </w:t>
       </w:r>
       <w:proofErr w:type="gramStart"/>
       <w:r>
         <w:rPr>
           <w:rFonts w:ascii="Times New Roman" w:hAnsi="Times New Roman" w:cs="Times New Roman"/>
-          <w:b/>
-          <w:sz w:val="28"/>
-        </w:rPr>
-        <w:t>аудитория</w:t>
-      </w:r>
-      <w:r>
-        <w:rPr>
-          <w:rFonts w:ascii="Times New Roman" w:hAnsi="Times New Roman" w:cs="Times New Roman"/>
-          <w:b/>
-          <w:sz w:val="28"/>
-        </w:rPr>
-        <w:t xml:space="preserve"> :</w:t>
+          <w:sz w:val="28"/>
+        </w:rPr>
+        <w:t>косвенная</w:t>
       </w:r>
       <w:proofErr w:type="gramEnd"/>
       <w:r>
@@ -118,7 +106,7 @@
           <w:rFonts w:ascii="Times New Roman" w:hAnsi="Times New Roman" w:cs="Times New Roman"/>
           <w:sz w:val="28"/>
         </w:rPr>
-        <w:t xml:space="preserve"> К целевой аудитории  относятся как косвенная так и основная группы, к основной группе относятся владельцы компаний, профильные специалисты, к косвенной группе относятся студенты и преподаватели, проходящие обучение или обучающие по данной тематике. То есть среди целевой аудитории есть как принимающие и покупающие</w:t>
+        <w:t xml:space="preserve"> так и основная группы, к основной группе относятся владельцы компаний, профильные специалисты, к косвенной группе относятся студенты и преподаватели, проходящие обучение или обучающие по данной тематике. То есть среди целевой аудитории есть как принимающие и покупающие</w:t>
       </w:r>
       <w:r>
         <w:rPr>
@@ -257,6 +245,7 @@
         <w:rPr>
           <w:rFonts w:ascii="Times New Roman" w:hAnsi="Times New Roman" w:cs="Times New Roman"/>
           <w:sz w:val="28"/>
+          <w:highlight w:val="yellow"/>
         </w:rPr>
       </w:pPr>
       <w:r>
@@ -301,7 +290,28 @@
           <w:rFonts w:ascii="Times New Roman" w:hAnsi="Times New Roman" w:cs="Times New Roman"/>
           <w:sz w:val="28"/>
         </w:rPr>
-        <w:t xml:space="preserve"> анализ</w:t>
+        <w:t xml:space="preserve"> анализ </w:t>
+      </w:r>
+      <w:r>
+        <w:rPr>
+          <w:rFonts w:ascii="Times New Roman" w:hAnsi="Times New Roman" w:cs="Times New Roman"/>
+          <w:sz w:val="28"/>
+        </w:rPr>
+        <w:t>сценарное моделирования финансового результата</w:t>
+      </w:r>
+      <w:r>
+        <w:rPr>
+          <w:rFonts w:ascii="Times New Roman" w:hAnsi="Times New Roman" w:cs="Times New Roman"/>
+          <w:sz w:val="28"/>
+        </w:rPr>
+        <w:t xml:space="preserve"> компании с помощью тесно интегрированных моделей финансового и </w:t>
+      </w:r>
+      <w:r>
+        <w:rPr>
+          <w:rFonts w:ascii="Times New Roman" w:hAnsi="Times New Roman" w:cs="Times New Roman"/>
+          <w:sz w:val="28"/>
+        </w:rPr>
+        <w:t>инвестиционного</w:t>
       </w:r>
       <w:r>
         <w:rPr>
@@ -314,36 +324,9 @@
         <w:rPr>
           <w:rFonts w:ascii="Times New Roman" w:hAnsi="Times New Roman" w:cs="Times New Roman"/>
           <w:sz w:val="28"/>
-        </w:rPr>
-        <w:t>сценарное моделирования финансового результата</w:t>
-      </w:r>
-      <w:r>
-        <w:rPr>
-          <w:rFonts w:ascii="Times New Roman" w:hAnsi="Times New Roman" w:cs="Times New Roman"/>
-          <w:sz w:val="28"/>
-        </w:rPr>
-        <w:t xml:space="preserve"> компании с помощью тесно интегрированных моделей финансового и </w:t>
-      </w:r>
-      <w:r>
-        <w:rPr>
-          <w:rFonts w:ascii="Times New Roman" w:hAnsi="Times New Roman" w:cs="Times New Roman"/>
-          <w:sz w:val="28"/>
-        </w:rPr>
-        <w:t>инвестиционного</w:t>
-      </w:r>
-      <w:r>
-        <w:rPr>
-          <w:rFonts w:ascii="Times New Roman" w:hAnsi="Times New Roman" w:cs="Times New Roman"/>
-          <w:sz w:val="28"/>
-        </w:rPr>
-        <w:t xml:space="preserve"> планирования</w:t>
-      </w:r>
-      <w:r>
-        <w:rPr>
-          <w:rFonts w:ascii="Times New Roman" w:hAnsi="Times New Roman" w:cs="Times New Roman"/>
-          <w:sz w:val="28"/>
-        </w:rPr>
-        <w:t>)</w:t>
+          <w:highlight w:val="yellow"/>
+        </w:rPr>
+        <w:t>планирования)</w:t>
       </w:r>
     </w:p>
     <w:p>
@@ -380,6 +363,13 @@
         </w:rPr>
         <w:t xml:space="preserve"> </w:t>
       </w:r>
+      <w:r>
+        <w:rPr>
+          <w:rFonts w:ascii="Times New Roman" w:hAnsi="Times New Roman" w:cs="Times New Roman"/>
+          <w:sz w:val="28"/>
+        </w:rPr>
+        <w:t>аналоги</w:t>
+      </w:r>
     </w:p>
     <w:p>
       <w:pPr>
@@ -396,13 +386,96 @@
         </w:rPr>
         <w:t xml:space="preserve">На текущий момент есть 2 </w:t>
       </w:r>
+      <w:r>
+        <w:rPr>
+          <w:rFonts w:ascii="Times New Roman" w:hAnsi="Times New Roman" w:cs="Times New Roman"/>
+          <w:sz w:val="28"/>
+        </w:rPr>
+        <w:t>о</w:t>
+      </w:r>
+      <w:r>
+        <w:rPr>
+          <w:rFonts w:ascii="Times New Roman" w:hAnsi="Times New Roman" w:cs="Times New Roman"/>
+          <w:sz w:val="28"/>
+        </w:rPr>
+        <w:t xml:space="preserve">сновных решения в области </w:t>
+      </w:r>
+      <w:r>
+        <w:rPr>
+          <w:rFonts w:ascii="Times New Roman" w:hAnsi="Times New Roman" w:cs="Times New Roman"/>
+          <w:sz w:val="28"/>
+          <w:lang w:val="en-US"/>
+        </w:rPr>
+        <w:t>BI</w:t>
+      </w:r>
+      <w:r>
+        <w:rPr>
+          <w:rFonts w:ascii="Times New Roman" w:hAnsi="Times New Roman" w:cs="Times New Roman"/>
+          <w:sz w:val="28"/>
+        </w:rPr>
+        <w:t xml:space="preserve"> – </w:t>
+      </w:r>
+      <w:r>
+        <w:rPr>
+          <w:rFonts w:ascii="Times New Roman" w:hAnsi="Times New Roman" w:cs="Times New Roman"/>
+          <w:sz w:val="28"/>
+          <w:lang w:val="en-US"/>
+        </w:rPr>
+        <w:t>H</w:t>
+      </w:r>
+      <w:r>
+        <w:rPr>
+          <w:rFonts w:ascii="Times New Roman" w:hAnsi="Times New Roman" w:cs="Times New Roman"/>
+          <w:sz w:val="28"/>
+          <w:lang w:val="en-US"/>
+        </w:rPr>
+        <w:t>yperion</w:t>
+      </w:r>
+      <w:r>
+        <w:rPr>
+          <w:rFonts w:ascii="Times New Roman" w:hAnsi="Times New Roman" w:cs="Times New Roman"/>
+          <w:sz w:val="28"/>
+        </w:rPr>
+        <w:t xml:space="preserve"> </w:t>
+      </w:r>
+      <w:r>
+        <w:rPr>
+          <w:rFonts w:ascii="Times New Roman" w:hAnsi="Times New Roman" w:cs="Times New Roman"/>
+          <w:sz w:val="28"/>
+          <w:lang w:val="en-US"/>
+        </w:rPr>
+        <w:t>planning</w:t>
+      </w:r>
+      <w:r>
+        <w:rPr>
+          <w:rFonts w:ascii="Times New Roman" w:hAnsi="Times New Roman" w:cs="Times New Roman"/>
+          <w:sz w:val="28"/>
+        </w:rPr>
+        <w:t xml:space="preserve"> </w:t>
+      </w:r>
+      <w:r>
+        <w:rPr>
+          <w:rFonts w:ascii="Times New Roman" w:hAnsi="Times New Roman" w:cs="Times New Roman"/>
+          <w:sz w:val="28"/>
+        </w:rPr>
+        <w:t xml:space="preserve">и </w:t>
+      </w:r>
       <w:proofErr w:type="spellStart"/>
       <w:r>
         <w:rPr>
           <w:rFonts w:ascii="Times New Roman" w:hAnsi="Times New Roman" w:cs="Times New Roman"/>
           <w:sz w:val="28"/>
-        </w:rPr>
-        <w:t>сновных</w:t>
+          <w:lang w:val="en-US"/>
+        </w:rPr>
+        <w:t>Q</w:t>
+      </w:r>
+      <w:r>
+        <w:rPr>
+          <w:rFonts w:ascii="Times New Roman" w:hAnsi="Times New Roman" w:cs="Times New Roman"/>
+          <w:sz w:val="28"/>
+          <w:lang w:val="en-US"/>
+        </w:rPr>
+        <w:t>lick</w:t>
       </w:r>
       <w:proofErr w:type="spellEnd"/>
       <w:r>
@@ -410,84 +483,16 @@
           <w:rFonts w:ascii="Times New Roman" w:hAnsi="Times New Roman" w:cs="Times New Roman"/>
           <w:sz w:val="28"/>
         </w:rPr>
-        <w:t xml:space="preserve"> решения в области </w:t>
-      </w:r>
+        <w:t xml:space="preserve"> </w:t>
+      </w:r>
+      <w:proofErr w:type="spellStart"/>
       <w:r>
         <w:rPr>
           <w:rFonts w:ascii="Times New Roman" w:hAnsi="Times New Roman" w:cs="Times New Roman"/>
           <w:sz w:val="28"/>
           <w:lang w:val="en-US"/>
         </w:rPr>
-        <w:t>BI</w:t>
-      </w:r>
-      <w:r>
-        <w:rPr>
-          <w:rFonts w:ascii="Times New Roman" w:hAnsi="Times New Roman" w:cs="Times New Roman"/>
-          <w:sz w:val="28"/>
-        </w:rPr>
-        <w:t xml:space="preserve"> – </w:t>
-      </w:r>
-      <w:r>
-        <w:rPr>
-          <w:rFonts w:ascii="Times New Roman" w:hAnsi="Times New Roman" w:cs="Times New Roman"/>
-          <w:sz w:val="28"/>
-          <w:lang w:val="en-US"/>
-        </w:rPr>
-        <w:t>H</w:t>
-      </w:r>
-      <w:r>
-        <w:rPr>
-          <w:rFonts w:ascii="Times New Roman" w:hAnsi="Times New Roman" w:cs="Times New Roman"/>
-          <w:sz w:val="28"/>
-          <w:lang w:val="en-US"/>
-        </w:rPr>
-        <w:t>yperion</w:t>
-      </w:r>
-      <w:r>
-        <w:rPr>
-          <w:rFonts w:ascii="Times New Roman" w:hAnsi="Times New Roman" w:cs="Times New Roman"/>
-          <w:sz w:val="28"/>
-        </w:rPr>
-        <w:t xml:space="preserve"> </w:t>
-      </w:r>
-      <w:r>
-        <w:rPr>
-          <w:rFonts w:ascii="Times New Roman" w:hAnsi="Times New Roman" w:cs="Times New Roman"/>
-          <w:sz w:val="28"/>
-          <w:lang w:val="en-US"/>
-        </w:rPr>
-        <w:t>planning</w:t>
-      </w:r>
-      <w:r>
-        <w:rPr>
-          <w:rFonts w:ascii="Times New Roman" w:hAnsi="Times New Roman" w:cs="Times New Roman"/>
-          <w:sz w:val="28"/>
-        </w:rPr>
-        <w:t xml:space="preserve"> </w:t>
-      </w:r>
-      <w:r>
-        <w:rPr>
-          <w:rFonts w:ascii="Times New Roman" w:hAnsi="Times New Roman" w:cs="Times New Roman"/>
-          <w:sz w:val="28"/>
-        </w:rPr>
-        <w:t xml:space="preserve">и </w:t>
-      </w:r>
-      <w:proofErr w:type="spellStart"/>
-      <w:r>
-        <w:rPr>
-          <w:rFonts w:ascii="Times New Roman" w:hAnsi="Times New Roman" w:cs="Times New Roman"/>
-          <w:sz w:val="28"/>
-          <w:lang w:val="en-US"/>
-        </w:rPr>
-        <w:t>Q</w:t>
-      </w:r>
-      <w:r>
-        <w:rPr>
-          <w:rFonts w:ascii="Times New Roman" w:hAnsi="Times New Roman" w:cs="Times New Roman"/>
-          <w:sz w:val="28"/>
-          <w:lang w:val="en-US"/>
-        </w:rPr>
-        <w:t>lick</w:t>
+        <w:t>sence</w:t>
       </w:r>
       <w:proofErr w:type="spellEnd"/>
       <w:r>
@@ -495,23 +500,6 @@
           <w:rFonts w:ascii="Times New Roman" w:hAnsi="Times New Roman" w:cs="Times New Roman"/>
           <w:sz w:val="28"/>
         </w:rPr>
-        <w:t xml:space="preserve"> </w:t>
-      </w:r>
-      <w:proofErr w:type="spellStart"/>
-      <w:r>
-        <w:rPr>
-          <w:rFonts w:ascii="Times New Roman" w:hAnsi="Times New Roman" w:cs="Times New Roman"/>
-          <w:sz w:val="28"/>
-          <w:lang w:val="en-US"/>
-        </w:rPr>
-        <w:t>sence</w:t>
-      </w:r>
-      <w:proofErr w:type="spellEnd"/>
-      <w:r>
-        <w:rPr>
-          <w:rFonts w:ascii="Times New Roman" w:hAnsi="Times New Roman" w:cs="Times New Roman"/>
-          <w:sz w:val="28"/>
-        </w:rPr>
         <w:t xml:space="preserve">. </w:t>
       </w:r>
       <w:r>
@@ -519,7 +507,22 @@
           <w:rFonts w:ascii="Times New Roman" w:hAnsi="Times New Roman" w:cs="Times New Roman"/>
           <w:sz w:val="28"/>
         </w:rPr>
-        <w:t xml:space="preserve">Оба решения предлагают ограниченный функционал и высокую стоимость владения. Детально прописывая план внедрения, многие команды сходятся во мнении, что быстрее и дешевле создать свою платформу, используя более современные инструменты анализа данных, разработанные для </w:t>
+        <w:t xml:space="preserve">Оба решения предлагают ограниченный функционал и высокую стоимость владения. Детально прописывая </w:t>
+      </w:r>
+      <w:r>
+        <w:rPr>
+          <w:rFonts w:ascii="Times New Roman" w:hAnsi="Times New Roman" w:cs="Times New Roman"/>
+          <w:sz w:val="28"/>
+          <w:highlight w:val="yellow"/>
+        </w:rPr>
+        <w:t>план внедрения</w:t>
+      </w:r>
+      <w:r>
+        <w:rPr>
+          <w:rFonts w:ascii="Times New Roman" w:hAnsi="Times New Roman" w:cs="Times New Roman"/>
+          <w:sz w:val="28"/>
+        </w:rPr>
+        <w:t xml:space="preserve">, многие команды сходятся во мнении, что быстрее и дешевле создать свою платформу, используя более современные инструменты анализа данных, разработанные для </w:t>
       </w:r>
       <w:r>
         <w:rPr>
@@ -611,12 +614,14 @@
         </w:numPr>
         <w:rPr>
           <w:rFonts w:ascii="Times New Roman" w:hAnsi="Times New Roman" w:cs="Times New Roman"/>
-          <w:sz w:val="28"/>
-        </w:rPr>
-      </w:pPr>
-      <w:r>
-        <w:rPr>
-          <w:rFonts w:ascii="Times New Roman" w:hAnsi="Times New Roman" w:cs="Times New Roman"/>
+          <w:b/>
+          <w:sz w:val="28"/>
+        </w:rPr>
+      </w:pPr>
+      <w:r>
+        <w:rPr>
+          <w:rFonts w:ascii="Times New Roman" w:hAnsi="Times New Roman" w:cs="Times New Roman"/>
+          <w:b/>
           <w:sz w:val="28"/>
         </w:rPr>
         <w:t>Граничные условия предполагаемой задачи</w:t>
@@ -624,6 +629,7 @@
       <w:r>
         <w:rPr>
           <w:rFonts w:ascii="Times New Roman" w:hAnsi="Times New Roman" w:cs="Times New Roman"/>
+          <w:b/>
           <w:sz w:val="28"/>
         </w:rPr>
         <w:t>:</w:t>
@@ -708,6 +714,16 @@
         </w:rPr>
         <w:t xml:space="preserve"> </w:t>
       </w:r>
+      <w:bookmarkStart w:id="0" w:name="_GoBack"/>
+      <w:bookmarkEnd w:id="0"/>
+      <w:r>
+        <w:rPr>
+          <w:rFonts w:ascii="Times New Roman" w:hAnsi="Times New Roman" w:cs="Times New Roman"/>
+          <w:sz w:val="28"/>
+          <w:highlight w:val="yellow"/>
+        </w:rPr>
+        <w:t>задачи</w:t>
+      </w:r>
     </w:p>
     <w:p>
       <w:pPr>
@@ -725,57 +741,64 @@
           <w:rFonts w:ascii="Times New Roman" w:hAnsi="Times New Roman" w:cs="Times New Roman"/>
           <w:sz w:val="28"/>
         </w:rPr>
+        <w:t xml:space="preserve">Использования для хранения данных куба в </w:t>
+      </w:r>
+      <w:proofErr w:type="spellStart"/>
+      <w:r>
+        <w:rPr>
+          <w:rFonts w:ascii="Times New Roman" w:hAnsi="Times New Roman" w:cs="Times New Roman"/>
+          <w:sz w:val="28"/>
+          <w:lang w:val="en-US"/>
+        </w:rPr>
+        <w:t>posgres</w:t>
+      </w:r>
+      <w:proofErr w:type="spellEnd"/>
+      <w:r>
+        <w:rPr>
+          <w:rFonts w:ascii="Times New Roman" w:hAnsi="Times New Roman" w:cs="Times New Roman"/>
+          <w:sz w:val="28"/>
+        </w:rPr>
+        <w:t xml:space="preserve"> </w:t>
+      </w:r>
+      <w:proofErr w:type="spellStart"/>
+      <w:r>
+        <w:rPr>
+          <w:rFonts w:ascii="Times New Roman" w:hAnsi="Times New Roman" w:cs="Times New Roman"/>
+          <w:sz w:val="28"/>
+          <w:lang w:val="en-US"/>
+        </w:rPr>
+        <w:t>sql</w:t>
+      </w:r>
+      <w:proofErr w:type="spellEnd"/>
+      <w:r>
+        <w:rPr>
+          <w:rFonts w:ascii="Times New Roman" w:hAnsi="Times New Roman" w:cs="Times New Roman"/>
+          <w:sz w:val="28"/>
+        </w:rPr>
+        <w:t xml:space="preserve"> </w:t>
+      </w:r>
+      <w:r>
+        <w:rPr>
+          <w:rFonts w:ascii="Times New Roman" w:hAnsi="Times New Roman" w:cs="Times New Roman"/>
+          <w:sz w:val="28"/>
+        </w:rPr>
+        <w:t xml:space="preserve">всей информации об аналитиках куба в одной сложной </w:t>
+      </w:r>
+      <w:proofErr w:type="gramStart"/>
+      <w:r>
+        <w:rPr>
+          <w:rFonts w:ascii="Times New Roman" w:hAnsi="Times New Roman" w:cs="Times New Roman"/>
+          <w:sz w:val="28"/>
+        </w:rPr>
+        <w:t xml:space="preserve">координате( </w:t>
+      </w:r>
+      <w:r>
+        <w:rPr>
+          <w:rFonts w:ascii="Times New Roman" w:hAnsi="Times New Roman" w:cs="Times New Roman"/>
+          <w:sz w:val="28"/>
+        </w:rPr>
         <w:lastRenderedPageBreak/>
-        <w:t xml:space="preserve">Использования для хранения данных куба в </w:t>
-      </w:r>
-      <w:proofErr w:type="spellStart"/>
-      <w:r>
-        <w:rPr>
-          <w:rFonts w:ascii="Times New Roman" w:hAnsi="Times New Roman" w:cs="Times New Roman"/>
-          <w:sz w:val="28"/>
-          <w:lang w:val="en-US"/>
-        </w:rPr>
-        <w:t>posgres</w:t>
-      </w:r>
-      <w:proofErr w:type="spellEnd"/>
-      <w:r>
-        <w:rPr>
-          <w:rFonts w:ascii="Times New Roman" w:hAnsi="Times New Roman" w:cs="Times New Roman"/>
-          <w:sz w:val="28"/>
-        </w:rPr>
-        <w:t xml:space="preserve"> </w:t>
-      </w:r>
-      <w:proofErr w:type="spellStart"/>
-      <w:r>
-        <w:rPr>
-          <w:rFonts w:ascii="Times New Roman" w:hAnsi="Times New Roman" w:cs="Times New Roman"/>
-          <w:sz w:val="28"/>
-          <w:lang w:val="en-US"/>
-        </w:rPr>
-        <w:t>sql</w:t>
-      </w:r>
-      <w:proofErr w:type="spellEnd"/>
-      <w:r>
-        <w:rPr>
-          <w:rFonts w:ascii="Times New Roman" w:hAnsi="Times New Roman" w:cs="Times New Roman"/>
-          <w:sz w:val="28"/>
-        </w:rPr>
-        <w:t xml:space="preserve"> </w:t>
-      </w:r>
-      <w:r>
-        <w:rPr>
-          <w:rFonts w:ascii="Times New Roman" w:hAnsi="Times New Roman" w:cs="Times New Roman"/>
-          <w:sz w:val="28"/>
-        </w:rPr>
-        <w:t xml:space="preserve">всей информации об аналитиках куба в одной сложной </w:t>
-      </w:r>
-      <w:proofErr w:type="gramStart"/>
-      <w:r>
-        <w:rPr>
-          <w:rFonts w:ascii="Times New Roman" w:hAnsi="Times New Roman" w:cs="Times New Roman"/>
-          <w:sz w:val="28"/>
-        </w:rPr>
-        <w:t>координате( отображение</w:t>
+        <w:t>отображение</w:t>
       </w:r>
       <w:proofErr w:type="gramEnd"/>
       <w:r>
@@ -869,17 +892,15 @@
           <w:rFonts w:ascii="Times New Roman" w:hAnsi="Times New Roman" w:cs="Times New Roman"/>
           <w:sz w:val="28"/>
         </w:rPr>
-        <w:t xml:space="preserve"> </w:t>
-      </w:r>
-      <w:proofErr w:type="gramStart"/>
-      <w:r>
-        <w:rPr>
-          <w:rFonts w:ascii="Times New Roman" w:hAnsi="Times New Roman" w:cs="Times New Roman"/>
-          <w:sz w:val="28"/>
-        </w:rPr>
-        <w:t>агрегаций</w:t>
-      </w:r>
-      <w:proofErr w:type="gramEnd"/>
+        <w:t xml:space="preserve"> агрегаций</w:t>
+      </w:r>
+      <w:r>
+        <w:rPr>
+          <w:rFonts w:ascii="Times New Roman" w:hAnsi="Times New Roman" w:cs="Times New Roman"/>
+          <w:sz w:val="28"/>
+        </w:rPr>
+        <w:t>,</w:t>
+      </w:r>
       <w:r>
         <w:rPr>
           <w:rFonts w:ascii="Times New Roman" w:hAnsi="Times New Roman" w:cs="Times New Roman"/>
@@ -894,15 +915,13 @@
         </w:rPr>
         <w:t xml:space="preserve">учать искомые значения куба за время, </w:t>
       </w:r>
-      <w:proofErr w:type="spellStart"/>
-      <w:r>
-        <w:rPr>
-          <w:rFonts w:ascii="Times New Roman" w:hAnsi="Times New Roman" w:cs="Times New Roman"/>
-          <w:sz w:val="28"/>
-        </w:rPr>
-        <w:t>сопостовимое</w:t>
-      </w:r>
-      <w:proofErr w:type="spellEnd"/>
+      <w:r>
+        <w:rPr>
+          <w:rFonts w:ascii="Times New Roman" w:hAnsi="Times New Roman" w:cs="Times New Roman"/>
+          <w:sz w:val="28"/>
+        </w:rPr>
+        <w:t>сопоставимое</w:t>
+      </w:r>
       <w:r>
         <w:rPr>
           <w:rFonts w:ascii="Times New Roman" w:hAnsi="Times New Roman" w:cs="Times New Roman"/>
@@ -963,12 +982,14 @@
         </w:numPr>
         <w:rPr>
           <w:rFonts w:ascii="Times New Roman" w:hAnsi="Times New Roman" w:cs="Times New Roman"/>
-          <w:sz w:val="28"/>
-        </w:rPr>
-      </w:pPr>
-      <w:r>
-        <w:rPr>
-          <w:rFonts w:ascii="Times New Roman" w:hAnsi="Times New Roman" w:cs="Times New Roman"/>
+          <w:b/>
+          <w:sz w:val="28"/>
+        </w:rPr>
+      </w:pPr>
+      <w:r>
+        <w:rPr>
+          <w:rFonts w:ascii="Times New Roman" w:hAnsi="Times New Roman" w:cs="Times New Roman"/>
+          <w:b/>
           <w:sz w:val="28"/>
         </w:rPr>
         <w:t>Формулирование цели</w:t>
@@ -990,14 +1011,7 @@
           <w:rFonts w:ascii="Times New Roman" w:hAnsi="Times New Roman" w:cs="Times New Roman"/>
           <w:sz w:val="28"/>
         </w:rPr>
-        <w:t xml:space="preserve">Построить платформу, позволяющую </w:t>
-      </w:r>
-      <w:r>
-        <w:rPr>
-          <w:rFonts w:ascii="Times New Roman" w:hAnsi="Times New Roman" w:cs="Times New Roman"/>
-          <w:sz w:val="28"/>
-        </w:rPr>
-        <w:t>быстро внедрять аналитику и принимать решения на основе данных</w:t>
+        <w:t>Построить платформу, позволяющую быстро внедрять аналитику и принимать решения на основе данных</w:t>
       </w:r>
     </w:p>
     <w:p>
@@ -1015,6 +1029,7 @@
         <w:rPr>
           <w:rFonts w:ascii="Times New Roman" w:hAnsi="Times New Roman" w:cs="Times New Roman"/>
           <w:b/>
+          <w:strike/>
           <w:sz w:val="28"/>
         </w:rPr>
         <w:t>Цели:</w:t>
@@ -1022,6 +1037,7 @@
       <w:r>
         <w:rPr>
           <w:rFonts w:ascii="Times New Roman" w:hAnsi="Times New Roman" w:cs="Times New Roman"/>
+          <w:strike/>
           <w:sz w:val="28"/>
         </w:rPr>
         <w:t xml:space="preserve"> целью данной работы является ознакомить с подходами и алгоритмами построения </w:t>
@@ -1030,6 +1046,7 @@
       <w:r>
         <w:rPr>
           <w:rFonts w:ascii="Times New Roman" w:hAnsi="Times New Roman" w:cs="Times New Roman"/>
+          <w:strike/>
           <w:sz w:val="28"/>
           <w:lang w:val="en-US"/>
         </w:rPr>
@@ -1039,20 +1056,15 @@
       <w:r>
         <w:rPr>
           <w:rFonts w:ascii="Times New Roman" w:hAnsi="Times New Roman" w:cs="Times New Roman"/>
-          <w:sz w:val="28"/>
-        </w:rPr>
-        <w:t xml:space="preserve"> </w:t>
-      </w:r>
-      <w:r>
-        <w:rPr>
-          <w:rFonts w:ascii="Times New Roman" w:hAnsi="Times New Roman" w:cs="Times New Roman"/>
-          <w:sz w:val="28"/>
-        </w:rPr>
-        <w:t xml:space="preserve">кубов </w:t>
-      </w:r>
-      <w:r>
-        <w:rPr>
-          <w:rFonts w:ascii="Times New Roman" w:hAnsi="Times New Roman" w:cs="Times New Roman"/>
+          <w:strike/>
+          <w:sz w:val="28"/>
+        </w:rPr>
+        <w:t xml:space="preserve"> кубов </w:t>
+      </w:r>
+      <w:r>
+        <w:rPr>
+          <w:rFonts w:ascii="Times New Roman" w:hAnsi="Times New Roman" w:cs="Times New Roman"/>
+          <w:strike/>
           <w:sz w:val="28"/>
         </w:rPr>
         <w:t xml:space="preserve">при разработке </w:t>
@@ -1060,6 +1072,7 @@
       <w:r>
         <w:rPr>
           <w:rFonts w:ascii="Times New Roman" w:hAnsi="Times New Roman" w:cs="Times New Roman"/>
+          <w:strike/>
           <w:sz w:val="28"/>
           <w:lang w:val="en-US"/>
         </w:rPr>
@@ -1068,16 +1081,10 @@
       <w:r>
         <w:rPr>
           <w:rFonts w:ascii="Times New Roman" w:hAnsi="Times New Roman" w:cs="Times New Roman"/>
-          <w:sz w:val="28"/>
-        </w:rPr>
-        <w:t xml:space="preserve"> </w:t>
-      </w:r>
-      <w:r>
-        <w:rPr>
-          <w:rFonts w:ascii="Times New Roman" w:hAnsi="Times New Roman" w:cs="Times New Roman"/>
-          <w:sz w:val="28"/>
-        </w:rPr>
-        <w:t>системы</w:t>
+          <w:strike/>
+          <w:sz w:val="28"/>
+        </w:rPr>
+        <w:t xml:space="preserve"> системы</w:t>
       </w:r>
       <w:r>
         <w:rPr>

</xml_diff>